<commit_message>
Godkänd Vision med små modifikationer
</commit_message>
<xml_diff>
--- a/Vision Medlemsregister.docx
+++ b/Vision Medlemsregister.docx
@@ -562,7 +562,7 @@
           <w:szCs w:val="32"/>
           <w:lang w:eastAsia="sv-SE"/>
         </w:rPr>
-        <w:t>Bankgirot</w:t>
+        <w:t>Diverse banker som äger bankgirot</w:t>
       </w:r>
     </w:p>
     <w:p>
@@ -1354,7 +1354,7 @@
           <w:szCs w:val="20"/>
           <w:lang w:eastAsia="sv-SE"/>
         </w:rPr>
-        <w:t>Styrelsen ska på ett lätt sätt kunna förmedla viktig information till sina medlemmar.</w:t>
+        <w:t>Styrelsen ska kunna förmedla viktig information till sina medlemmar.</w:t>
       </w:r>
     </w:p>
     <w:sectPr>

</xml_diff>